<commit_message>
Whence have you gone tables?
</commit_message>
<xml_diff>
--- a/Manuscript/Tables/OU_var_rate_noerror.docx
+++ b/Manuscript/Tables/OU_var_rate_noerror.docx
@@ -4457,21 +4457,16 @@
         <w:t>Table XX. Rejection rate and alpha estimates for data simulated under a constant rate Brownian model</w:t>
       </w:r>
       <w:r>
-        <w:t xml:space="preserve"> </w:t>
+        <w:t xml:space="preserve"> on</w:t>
       </w:r>
-      <w:proofErr w:type="gramStart"/>
-      <w:r>
-        <w:t>on a</w:t>
-      </w:r>
+      <w:bookmarkStart w:id="0" w:name="_GoBack"/>
+      <w:bookmarkEnd w:id="0"/>
       <w:r>
         <w:t xml:space="preserve"> trees</w:t>
       </w:r>
-      <w:proofErr w:type="gramEnd"/>
       <w:r>
         <w:t xml:space="preserve"> simulated under time variable speciation rates</w:t>
       </w:r>
-      <w:bookmarkStart w:id="0" w:name="_GoBack"/>
-      <w:bookmarkEnd w:id="0"/>
       <w:r>
         <w:t xml:space="preserve">. Tree type refers to the extinction fraction for the birth-death trees. The rejection rate is the proportion of OU models favoured relative to a Brownian motion model. </w:t>
       </w:r>

</xml_diff>

<commit_message>
fixed tables and added var error
</commit_message>
<xml_diff>
--- a/Manuscript/Tables/OU_var_rate_noerror.docx
+++ b/Manuscript/Tables/OU_var_rate_noerror.docx
@@ -4459,8 +4459,6 @@
       <w:r>
         <w:t xml:space="preserve"> on</w:t>
       </w:r>
-      <w:bookmarkStart w:id="0" w:name="_GoBack"/>
-      <w:bookmarkEnd w:id="0"/>
       <w:r>
         <w:t xml:space="preserve"> trees</w:t>
       </w:r>
@@ -4468,7 +4466,12 @@
         <w:t xml:space="preserve"> simulated under time variable speciation rates</w:t>
       </w:r>
       <w:r>
-        <w:t xml:space="preserve">. Tree type refers to the extinction fraction for the birth-death trees. The rejection rate is the proportion of OU models favoured relative to a Brownian motion model. </w:t>
+        <w:t xml:space="preserve">. </w:t>
+      </w:r>
+      <w:bookmarkStart w:id="0" w:name="_GoBack"/>
+      <w:bookmarkEnd w:id="0"/>
+      <w:r>
+        <w:t xml:space="preserve">The rejection rate is the proportion of OU models favoured relative to a Brownian motion model. </w:t>
       </w:r>
     </w:p>
     <w:p/>

</xml_diff>